<commit_message>
la racine carrée de ses grand morts
</commit_message>
<xml_diff>
--- a/TIPE .docx
+++ b/TIPE .docx
@@ -90,6 +90,12 @@
       <w:r>
         <w:t>Création de 1000 centres hospitaliers en France pour mailler le territoire</w:t>
       </w:r>
+      <w:r>
+        <w:t xml:space="preserve"> (CPTS)</w:t>
+      </w:r>
+      <w:r>
+        <w:t xml:space="preserve"> (Promesse phare du plan « ma santé 2022 »)</w:t>
+      </w:r>
     </w:p>
     <w:p>
       <w:pPr>
@@ -506,6 +512,7 @@
         </w:numPr>
       </w:pPr>
       <w:r>
+        <w:lastRenderedPageBreak/>
         <w:t xml:space="preserve">Idées </w:t>
       </w:r>
       <w:r>
@@ -521,7 +528,6 @@
         </w:numPr>
       </w:pPr>
       <w:r>
-        <w:lastRenderedPageBreak/>
         <w:t>Enumérer brutalement</w:t>
       </w:r>
     </w:p>
@@ -537,10 +543,18 @@
         <w:t>Programmation dynamique (diviser pour régner)</w:t>
       </w:r>
       <w:r>
-        <w:t xml:space="preserve"> -&gt; preuve que ca ne marche pas avec un </w:t>
+        <w:t xml:space="preserve"> -&gt; preuve que </w:t>
       </w:r>
       <w:proofErr w:type="spellStart"/>
       <w:r>
+        <w:t>ca</w:t>
+      </w:r>
+      <w:proofErr w:type="spellEnd"/>
+      <w:r>
+        <w:t xml:space="preserve"> ne marche pas avec un </w:t>
+      </w:r>
+      <w:proofErr w:type="spellStart"/>
+      <w:r>
         <w:t>contre exemple</w:t>
       </w:r>
       <w:proofErr w:type="spellEnd"/>
@@ -715,7 +729,7 @@
           <w:numId w:val="2"/>
         </w:numPr>
       </w:pPr>
-      <w:hyperlink r:id="rId5" w:history="1">
+      <w:hyperlink r:id="rId6" w:history="1">
         <w:r>
           <w:rPr>
             <w:rStyle w:val="Hyperlink"/>
@@ -813,13 +827,78 @@
       <w:r>
         <w:t xml:space="preserve">Modifications </w:t>
       </w:r>
+      <w:r>
+        <w:t>à</w:t>
+      </w:r>
+      <w:r>
+        <w:t xml:space="preserve"> apporter :</w:t>
+      </w:r>
+    </w:p>
+    <w:p>
+      <w:pPr>
+        <w:pStyle w:val="ListParagraph"/>
+        <w:numPr>
+          <w:ilvl w:val="0"/>
+          <w:numId w:val="2"/>
+        </w:numPr>
+      </w:pPr>
+      <w:r>
+        <w:t>Justifier le fait qu’il faille utiliser l’</w:t>
+      </w:r>
       <w:proofErr w:type="spellStart"/>
       <w:r>
-        <w:t>a</w:t>
+        <w:t>optimsiation</w:t>
       </w:r>
       <w:proofErr w:type="spellEnd"/>
       <w:r>
-        <w:t xml:space="preserve"> apporter :</w:t>
+        <w:t xml:space="preserve"> combinatoire</w:t>
+      </w:r>
+    </w:p>
+    <w:p>
+      <w:pPr>
+        <w:pStyle w:val="ListParagraph"/>
+        <w:numPr>
+          <w:ilvl w:val="0"/>
+          <w:numId w:val="2"/>
+        </w:numPr>
+      </w:pPr>
+      <w:r>
+        <w:t xml:space="preserve">Déterminer </w:t>
+      </w:r>
+      <w:r>
+        <w:t>que</w:t>
+      </w:r>
+      <w:r>
+        <w:t xml:space="preserve"> le problème est NP-</w:t>
+      </w:r>
+      <w:r>
+        <w:t>Difficile</w:t>
+      </w:r>
+      <w:r>
+        <w:t xml:space="preserve"> (important pour justifier l’utilisation d’optimisation combinatoire)</w:t>
+      </w:r>
+      <w:r>
+        <w:t>, et qu’il n’admet pas d’algorithme optimal rapide</w:t>
+      </w:r>
+    </w:p>
+    <w:p>
+      <w:pPr>
+        <w:pStyle w:val="ListParagraph"/>
+        <w:numPr>
+          <w:ilvl w:val="0"/>
+          <w:numId w:val="2"/>
+        </w:numPr>
+      </w:pPr>
+      <w:r>
+        <w:t>Discuter du critère d’</w:t>
+      </w:r>
+      <w:proofErr w:type="spellStart"/>
+      <w:r>
+        <w:t>arret</w:t>
+      </w:r>
+      <w:proofErr w:type="spellEnd"/>
+      <w:r>
+        <w:t xml:space="preserve"> de la recherche locale (aucune amélioration en 100 essais)</w:t>
       </w:r>
     </w:p>
     <w:p>
@@ -844,6 +923,682 @@
       </w:pPr>
       <w:r>
         <w:t>Multiplier la distance par le nombre de personne ??</w:t>
+      </w:r>
+    </w:p>
+    <w:p>
+      <w:r>
+        <w:t xml:space="preserve">Titre : </w:t>
+      </w:r>
+      <w:r>
+        <w:t xml:space="preserve">Le placement d’hôpitaux sur une carte de densité à l’aide d’optimisation combinatoire et les métaheuristiques </w:t>
+      </w:r>
+    </w:p>
+    <w:p>
+      <w:r>
+        <w:t>Positionnement thématique : Métaheuristiques / Modélisation informatique / Mathématiques discrètes</w:t>
+      </w:r>
+    </w:p>
+    <w:p>
+      <w:r>
+        <w:t xml:space="preserve">Mots-clefs : Optimisation combinatoire / </w:t>
+      </w:r>
+      <w:r>
+        <w:t>Métaheuristique</w:t>
+      </w:r>
+      <w:r>
+        <w:t xml:space="preserve"> / Modélisation de population / </w:t>
+      </w:r>
+      <w:r>
+        <w:t xml:space="preserve">Décision multicritère / </w:t>
+      </w:r>
+      <w:r>
+        <w:t xml:space="preserve">Algorithmes génétiques </w:t>
+      </w:r>
+    </w:p>
+    <w:p>
+      <w:r>
+        <w:lastRenderedPageBreak/>
+        <w:t xml:space="preserve">Problématique : Quelle méthode d’optimisation combinatoire est la plus adaptée </w:t>
+      </w:r>
+      <w:r>
+        <w:t xml:space="preserve">au placement </w:t>
+      </w:r>
+      <w:r>
+        <w:t>de centres</w:t>
+      </w:r>
+      <w:r>
+        <w:t xml:space="preserve"> sur une carte de population</w:t>
+      </w:r>
+    </w:p>
+    <w:p>
+      <w:r>
+        <w:t xml:space="preserve">Objectifs : </w:t>
+      </w:r>
+    </w:p>
+    <w:p>
+      <w:pPr>
+        <w:pStyle w:val="ListParagraph"/>
+        <w:numPr>
+          <w:ilvl w:val="0"/>
+          <w:numId w:val="2"/>
+        </w:numPr>
+      </w:pPr>
+      <w:r>
+        <w:t>Expliquer et présenter le fonctionnement des différentes catégories de métaheuristiques, les implémenter informatiquement en python, et comparer les résultats de ces dernières</w:t>
+      </w:r>
+    </w:p>
+    <w:p>
+      <w:pPr>
+        <w:pStyle w:val="ListParagraph"/>
+        <w:numPr>
+          <w:ilvl w:val="0"/>
+          <w:numId w:val="2"/>
+        </w:numPr>
+      </w:pPr>
+      <w:r>
+        <w:t>Appliquer la métaheuristique la plus adaptée au modèle sur le cas concret d’une région réelle, à différentes échelles</w:t>
+      </w:r>
+    </w:p>
+    <w:p>
+      <w:pPr>
+        <w:pStyle w:val="ListParagraph"/>
+        <w:numPr>
+          <w:ilvl w:val="0"/>
+          <w:numId w:val="2"/>
+        </w:numPr>
+      </w:pPr>
+      <w:r>
+        <w:t>Modéliser fidèlement une carte de densité de population et déterminer quels critères sont en jeux dans la difficulté de l’accès à la santé</w:t>
+      </w:r>
+    </w:p>
+    <w:p>
+      <w:pPr>
+        <w:pStyle w:val="ListParagraph"/>
+        <w:numPr>
+          <w:ilvl w:val="0"/>
+          <w:numId w:val="2"/>
+        </w:numPr>
+      </w:pPr>
+      <w:r>
+        <w:t>Comparer le problème à d’autres problèmes d’optimisation combinatoire et déterminer sa NP-difficulté</w:t>
+      </w:r>
+    </w:p>
+    <w:p>
+      <w:r>
+        <w:t>Bibliographie :</w:t>
+      </w:r>
+    </w:p>
+    <w:p>
+      <w:pPr>
+        <w:pStyle w:val="ListParagraph"/>
+        <w:numPr>
+          <w:ilvl w:val="0"/>
+          <w:numId w:val="2"/>
+        </w:numPr>
+      </w:pPr>
+      <w:hyperlink r:id="rId7" w:history="1">
+        <w:r>
+          <w:rPr>
+            <w:rStyle w:val="Hyperlink"/>
+          </w:rPr>
+          <w:t>https://solidarites-sante.gouv.fr/systeme-de-sante-et-medico-social/masante2022/</w:t>
+        </w:r>
+      </w:hyperlink>
+      <w:r>
+        <w:rPr>
+          <w:rStyle w:val="Hyperlink"/>
+        </w:rPr>
+        <w:t xml:space="preserve"> </w:t>
+      </w:r>
+      <w:r>
+        <w:t>(Définition d’une CPTS)</w:t>
+      </w:r>
+    </w:p>
+    <w:p>
+      <w:pPr>
+        <w:pStyle w:val="ListParagraph"/>
+        <w:numPr>
+          <w:ilvl w:val="0"/>
+          <w:numId w:val="2"/>
+        </w:numPr>
+      </w:pPr>
+      <w:hyperlink r:id="rId8" w:history="1">
+        <w:r>
+          <w:rPr>
+            <w:rStyle w:val="Hyperlink"/>
+          </w:rPr>
+          <w:t>https://www.ameli.fr/exercice-coordonne/exercice-professionnel/organisation-d-exercice-coordonne/constitution-d-une-cpts</w:t>
+        </w:r>
+      </w:hyperlink>
+      <w:r>
+        <w:t xml:space="preserve"> (Justif</w:t>
+      </w:r>
+      <w:r>
+        <w:t xml:space="preserve">ication du </w:t>
+      </w:r>
+      <w:proofErr w:type="spellStart"/>
+      <w:r>
+        <w:t>role</w:t>
+      </w:r>
+      <w:proofErr w:type="spellEnd"/>
+      <w:r>
+        <w:t xml:space="preserve"> du placement d’une CPTS)</w:t>
+      </w:r>
+    </w:p>
+    <w:p>
+      <w:pPr>
+        <w:pStyle w:val="ListParagraph"/>
+        <w:numPr>
+          <w:ilvl w:val="0"/>
+          <w:numId w:val="2"/>
+        </w:numPr>
+      </w:pPr>
+      <w:hyperlink r:id="rId9" w:history="1">
+        <w:r>
+          <w:rPr>
+            <w:rStyle w:val="Hyperlink"/>
+          </w:rPr>
+          <w:t>https://tel.archives-ouvertes.fr/tel-00011623/document</w:t>
+        </w:r>
+      </w:hyperlink>
+      <w:r>
+        <w:rPr>
+          <w:rStyle w:val="Hyperlink"/>
+        </w:rPr>
+        <w:t xml:space="preserve"> </w:t>
+      </w:r>
+      <w:r>
+        <w:t>(justifier l’utilisation des MH)</w:t>
+      </w:r>
+    </w:p>
+    <w:p>
+      <w:pPr>
+        <w:pStyle w:val="ListParagraph"/>
+        <w:numPr>
+          <w:ilvl w:val="0"/>
+          <w:numId w:val="2"/>
+        </w:numPr>
+      </w:pPr>
+      <w:hyperlink r:id="rId10" w:history="1">
+        <w:r>
+          <w:rPr>
+            <w:rStyle w:val="Hyperlink"/>
+          </w:rPr>
+          <w:t>https://homepages.laas.fr/huguet/drupal/sites/homepages.laas.fr.huguet/files/u78/2020-2021-cours_Meta.pdf</w:t>
+        </w:r>
+      </w:hyperlink>
+      <w:r>
+        <w:rPr>
+          <w:rStyle w:val="Hyperlink"/>
+        </w:rPr>
+        <w:t xml:space="preserve"> </w:t>
+      </w:r>
+      <w:r>
+        <w:t>(Cours de Marie-Jo Huguet</w:t>
+      </w:r>
+      <w:r>
+        <w:t xml:space="preserve"> sur les MH, prof à l’INSA</w:t>
+      </w:r>
+      <w:r>
+        <w:t>)</w:t>
+      </w:r>
+    </w:p>
+    <w:p>
+      <w:pPr>
+        <w:pStyle w:val="ListParagraph"/>
+        <w:numPr>
+          <w:ilvl w:val="0"/>
+          <w:numId w:val="2"/>
+        </w:numPr>
+      </w:pPr>
+      <w:r>
+        <w:t>Précis de recherche opérationnelle - 7ème édition</w:t>
+      </w:r>
+      <w:r>
+        <w:t xml:space="preserve"> (</w:t>
+      </w:r>
+      <w:r>
+        <w:t>Décrit les différents types de MH)</w:t>
+      </w:r>
+    </w:p>
+    <w:p>
+      <w:pPr>
+        <w:pStyle w:val="ListParagraph"/>
+        <w:numPr>
+          <w:ilvl w:val="0"/>
+          <w:numId w:val="2"/>
+        </w:numPr>
+      </w:pPr>
+      <w:r>
+        <w:t>Métaheuristiques</w:t>
+      </w:r>
+      <w:r>
+        <w:t xml:space="preserve"> : </w:t>
+      </w:r>
+      <w:r>
+        <w:t xml:space="preserve">Recuits simulé, recherche avec tabous, recherche à voisinages variables, méthodes </w:t>
+      </w:r>
+      <w:proofErr w:type="spellStart"/>
+      <w:r>
+        <w:t>grasp</w:t>
+      </w:r>
+      <w:proofErr w:type="spellEnd"/>
+      <w:r>
+        <w:t>, algorithmes évolutionnaires, fourmis artificielles, essaims particulaires et autres méthodes d'optimisation.</w:t>
+      </w:r>
+      <w:r>
+        <w:t xml:space="preserve"> (</w:t>
+      </w:r>
+      <w:r>
+        <w:t>Mise en place concrète des MH plus en détail que [5]</w:t>
+      </w:r>
+      <w:r>
+        <w:t>)</w:t>
+      </w:r>
+    </w:p>
+    <w:p/>
+    <w:p>
+      <w:r>
+        <w:t>Utile mais pas dans bibliographie :</w:t>
+      </w:r>
+    </w:p>
+    <w:p>
+      <w:pPr>
+        <w:pStyle w:val="ListParagraph"/>
+        <w:numPr>
+          <w:ilvl w:val="0"/>
+          <w:numId w:val="2"/>
+        </w:numPr>
+      </w:pPr>
+      <w:hyperlink r:id="rId11" w:tgtFrame="_blank" w:history="1">
+        <w:r>
+          <w:rPr>
+            <w:rStyle w:val="Hyperlink"/>
+          </w:rPr>
+          <w:t xml:space="preserve">Métaheuristiques pour l'ordonnancement </w:t>
+        </w:r>
+        <w:proofErr w:type="spellStart"/>
+        <w:r>
+          <w:rPr>
+            <w:rStyle w:val="Hyperlink"/>
+          </w:rPr>
+          <w:t>multicritére</w:t>
+        </w:r>
+        <w:proofErr w:type="spellEnd"/>
+        <w:r>
+          <w:rPr>
+            <w:rStyle w:val="Hyperlink"/>
+          </w:rPr>
+          <w:t xml:space="preserve"> et les </w:t>
+        </w:r>
+        <w:proofErr w:type="spellStart"/>
+        <w:r>
+          <w:rPr>
+            <w:rStyle w:val="Hyperlink"/>
+          </w:rPr>
+          <w:t>problémes</w:t>
+        </w:r>
+        <w:proofErr w:type="spellEnd"/>
+        <w:r>
+          <w:rPr>
+            <w:rStyle w:val="Hyperlink"/>
+          </w:rPr>
+          <w:t xml:space="preserve"> de transport</w:t>
+        </w:r>
+      </w:hyperlink>
+      <w:r>
+        <w:t xml:space="preserve"> ( ?)</w:t>
+      </w:r>
+    </w:p>
+    <w:p>
+      <w:pPr>
+        <w:pStyle w:val="ListParagraph"/>
+        <w:numPr>
+          <w:ilvl w:val="0"/>
+          <w:numId w:val="2"/>
+        </w:numPr>
+        <w:rPr>
+          <w:lang w:val="en-US"/>
+        </w:rPr>
+      </w:pPr>
+      <w:r>
+        <w:rPr>
+          <w:lang w:val="en-US"/>
+        </w:rPr>
+        <w:t>A survey on optimization metaheuristics (</w:t>
+      </w:r>
+      <w:hyperlink r:id="rId12" w:history="1">
+        <w:r>
+          <w:rPr>
+            <w:rStyle w:val="Hyperlink"/>
+            <w:lang w:val="en-US"/>
+          </w:rPr>
+          <w:t>http://romisatriawahono.net/lecture/rm/survey/softcomputing/Boussaid%20-%20Optimization%20Metaheuristics%20-%202013.pdf</w:t>
+        </w:r>
+      </w:hyperlink>
+      <w:r>
+        <w:rPr>
+          <w:lang w:val="en-US"/>
+        </w:rPr>
+        <w:t>)</w:t>
+      </w:r>
+    </w:p>
+    <w:p>
+      <w:pPr>
+        <w:pStyle w:val="ListParagraph"/>
+        <w:numPr>
+          <w:ilvl w:val="0"/>
+          <w:numId w:val="2"/>
+        </w:numPr>
+      </w:pPr>
+      <w:r>
+        <w:t>LES MÉTA-HEURISTIQUES : quelques conseils pour en faire bon usage (</w:t>
+      </w:r>
+      <w:hyperlink r:id="rId13" w:history="1">
+        <w:r>
+          <w:rPr>
+            <w:rStyle w:val="Hyperlink"/>
+          </w:rPr>
+          <w:t>https://homepages.laas.fr/huguet/drupal/sites/homepages.laas.fr.huguet/files/u78/Hertz-MetaHeuristiques.pdf</w:t>
+        </w:r>
+      </w:hyperlink>
+      <w:r>
+        <w:t>)</w:t>
+      </w:r>
+    </w:p>
+    <w:p>
+      <w:pPr>
+        <w:pStyle w:val="ListParagraph"/>
+        <w:numPr>
+          <w:ilvl w:val="0"/>
+          <w:numId w:val="2"/>
+        </w:numPr>
+        <w:rPr>
+          <w:lang w:val="en-US"/>
+        </w:rPr>
+      </w:pPr>
+      <w:r>
+        <w:rPr>
+          <w:lang w:val="en-US"/>
+        </w:rPr>
+        <w:t xml:space="preserve">Metaheuristics in Combinatorial Optimization: Overview and Conceptual </w:t>
+      </w:r>
+      <w:r>
+        <w:rPr>
+          <w:lang w:val="en-US"/>
+        </w:rPr>
+        <w:t>(</w:t>
+      </w:r>
+      <w:hyperlink r:id="rId14" w:history="1">
+        <w:r>
+          <w:rPr>
+            <w:rStyle w:val="Hyperlink"/>
+            <w:lang w:val="en-US"/>
+          </w:rPr>
+          <w:t>https://homepages.laas.fr/huguet/drupal/sites/homepages.laas.fr.huguet/files/u78/Metaheuristics_Overview_Blum_2003.pdf</w:t>
+        </w:r>
+      </w:hyperlink>
+      <w:r>
+        <w:rPr>
+          <w:lang w:val="en-US"/>
+        </w:rPr>
+        <w:t xml:space="preserve"> </w:t>
+      </w:r>
+      <w:r>
+        <w:rPr>
+          <w:lang w:val="en-US"/>
+        </w:rPr>
+        <w:t>)</w:t>
+      </w:r>
+    </w:p>
+    <w:p>
+      <w:pPr>
+        <w:pStyle w:val="ListParagraph"/>
+        <w:ind w:left="1080"/>
+        <w:rPr>
+          <w:lang w:val="en-US"/>
+        </w:rPr>
+      </w:pPr>
+    </w:p>
+    <w:p>
+      <w:pPr>
+        <w:pStyle w:val="ListParagraph"/>
+        <w:ind w:left="1080"/>
+        <w:rPr>
+          <w:lang w:val="en-US"/>
+        </w:rPr>
+      </w:pPr>
+    </w:p>
+    <w:p>
+      <w:r>
+        <w:t xml:space="preserve">Bibliographie commentée : </w:t>
+      </w:r>
+    </w:p>
+    <w:p>
+      <w:r>
+        <w:lastRenderedPageBreak/>
+        <w:tab/>
+      </w:r>
+      <w:r>
+        <w:t>Le</w:t>
+      </w:r>
+      <w:r>
+        <w:t xml:space="preserve">s déserts médicaux sont </w:t>
+      </w:r>
+      <w:r>
+        <w:t xml:space="preserve">des régions géographiques où la population présente des difficultés à accéder aux soins de santé. </w:t>
+      </w:r>
+      <w:r>
+        <w:t>En 2018, le président de la République</w:t>
+      </w:r>
+      <w:r>
+        <w:t xml:space="preserve"> a annoncé le plan Santé 2022, qui comportait comme objectif couvrir l’ensemble du territoire Français par des CPTS (Communautés professionnelles territoriales de santé). Ces établissements ont pour but de regrouper plusieurs spécialistes de santé dans un seul lieu, afin de mailler le territoire et lutter contre les déserts médicaux</w:t>
+      </w:r>
+      <w:r>
+        <w:t xml:space="preserve"> [1]</w:t>
+      </w:r>
+      <w:r>
+        <w:t>.</w:t>
+      </w:r>
+    </w:p>
+    <w:p>
+      <w:r>
+        <w:tab/>
+        <w:t xml:space="preserve">La question du placement des CPTS est cruciale dans leur déploiement, car leur nombre est limité et doit permettre </w:t>
+      </w:r>
+      <w:r>
+        <w:t>à</w:t>
+      </w:r>
+      <w:r>
+        <w:t xml:space="preserve"> chaque citoyen d’accéder aisément à ces établissements. Le placement des CPTS dépend de beaucoup de facteur, </w:t>
+      </w:r>
+      <w:r>
+        <w:t>comme la proximité des médecins et le besoin des populations locales, mais aussi</w:t>
+      </w:r>
+      <w:r>
+        <w:t xml:space="preserve"> la population de la région, et la présence d’autres établissements médicaux déjà présents.</w:t>
+      </w:r>
+      <w:r>
+        <w:t xml:space="preserve"> [2]</w:t>
+      </w:r>
+      <w:r>
+        <w:t xml:space="preserve"> </w:t>
+      </w:r>
+      <w:r>
+        <w:t>Pour se faire, on peut modéliser la situation informatiquement, et simuler les configurations possibles pour pouvoir comparer facilement deux configurations</w:t>
+      </w:r>
+      <w:r>
+        <w:t xml:space="preserve"> dans une fonction appelée « fonction de cout », qui prend en entrée une configuration, et renvoie un cout, que l’on cherche </w:t>
+      </w:r>
+      <w:r>
+        <w:t>à</w:t>
+      </w:r>
+      <w:r>
+        <w:t xml:space="preserve"> minimiser. Cette méthode permet</w:t>
+      </w:r>
+      <w:r>
+        <w:t xml:space="preserve"> ainsi</w:t>
+      </w:r>
+      <w:r>
+        <w:t xml:space="preserve"> de </w:t>
+      </w:r>
+      <w:r>
+        <w:t>déterminer la configuration la plus optimale.</w:t>
+      </w:r>
+      <w:r>
+        <w:t xml:space="preserve"> [3]</w:t>
+      </w:r>
+    </w:p>
+    <w:p>
+      <w:r>
+        <w:tab/>
+        <w:t>Cependant,</w:t>
+      </w:r>
+      <w:r>
+        <w:t xml:space="preserve"> une résolution exacte du problème soulève</w:t>
+      </w:r>
+      <w:r>
+        <w:t xml:space="preserve"> le problème de l’énumération </w:t>
+      </w:r>
+      <w:r>
+        <w:t>des configurations</w:t>
+      </w:r>
+      <w:r>
+        <w:t xml:space="preserve"> [4]</w:t>
+      </w:r>
+      <w:r>
+        <w:t xml:space="preserve"> </w:t>
+      </w:r>
+      <w:r>
+        <w:t xml:space="preserve">: </w:t>
+      </w:r>
+      <w:r>
+        <w:t xml:space="preserve">si on souhaite simuler </w:t>
+      </w:r>
+      <w:r>
+        <w:t>toutes les configurations possibles</w:t>
+      </w:r>
+      <w:r>
+        <w:t xml:space="preserve"> du placement de 10 établissements dans une région modélisée par une matrice carrée de taille 1000x1000, le nombre de configuration possible dépasse 10</w:t>
+      </w:r>
+      <w:r>
+        <w:rPr>
+          <w:vertAlign w:val="superscript"/>
+        </w:rPr>
+        <w:t>53</w:t>
+      </w:r>
+      <w:r>
+        <w:t xml:space="preserve">. Au rythme </w:t>
+      </w:r>
+      <w:r>
+        <w:t>d’une</w:t>
+      </w:r>
+      <w:r>
+        <w:t xml:space="preserve"> configuration </w:t>
+      </w:r>
+      <w:r>
+        <w:t>toutes les millisecondes</w:t>
+      </w:r>
+      <w:r>
+        <w:t xml:space="preserve">, </w:t>
+      </w:r>
+      <w:r>
+        <w:t>tester toutes les configurations prendrait plus de 10</w:t>
+      </w:r>
+      <w:r>
+        <w:rPr>
+          <w:vertAlign w:val="superscript"/>
+        </w:rPr>
+        <w:t>43</w:t>
+      </w:r>
+      <w:r>
+        <w:t xml:space="preserve"> années, ce qui est irréalisable.</w:t>
+      </w:r>
+      <w:r>
+        <w:t xml:space="preserve"> </w:t>
+      </w:r>
+      <w:r>
+        <w:t>(C’est un calcul personnel qui n’est pas sourcé, est-ce que j’ai le droit de le mettre ?)</w:t>
+      </w:r>
+    </w:p>
+    <w:p>
+      <w:r>
+        <w:tab/>
+      </w:r>
+      <w:r>
+        <w:t>Par</w:t>
+      </w:r>
+      <w:r>
+        <w:t xml:space="preserve"> </w:t>
+      </w:r>
+      <w:r>
+        <w:t>ce</w:t>
+      </w:r>
+      <w:r>
+        <w:t xml:space="preserve"> constat découle le besoin de l’optimisation combinatoire, qui permettra de trouver une configuration optimisée, sans pour autant tester toutes les configurations possibles.</w:t>
+      </w:r>
+      <w:r>
+        <w:t xml:space="preserve"> Cette branche des mathématiques repose sur le fait que</w:t>
+      </w:r>
+      <w:r>
+        <w:t xml:space="preserve"> </w:t>
+      </w:r>
+      <w:r>
+        <w:t>la fonction de cout est très souvent continue, ou proche d’une fonction continue, et qu’ainsi une configuration qui présente un faible est entourée de configurations voisines, qui elles aussi présentent une configuration avec un faible cout</w:t>
+      </w:r>
+      <w:r>
+        <w:t xml:space="preserve"> [4]</w:t>
+      </w:r>
+      <w:r>
+        <w:t>. Formellement, l’objectif est de trouver les minimums locaux de la fonction de cout, et de se rapprocher du minimum global.</w:t>
+      </w:r>
+    </w:p>
+    <w:p>
+      <w:r>
+        <w:tab/>
+        <w:t xml:space="preserve">L’optimisation combinatoire que nous allons utiliser se basera principalement sur des métaheuristiques, c’est-à-dire des algorithmes </w:t>
+      </w:r>
+      <w:r>
+        <w:t>d’optimisation stochastiques itératifs, qui progressent vers le minimum global.</w:t>
+      </w:r>
+      <w:r>
+        <w:t xml:space="preserve"> Ces algorithmes se divisent en </w:t>
+      </w:r>
+      <w:r>
+        <w:t>deux grandes familles</w:t>
+      </w:r>
+      <w:r>
+        <w:t xml:space="preserve"> : premièrement, les métaheuristiques distribuées, qui vont faire progressivement évoluer plusieurs configurations initiales, et ainsi créer une population </w:t>
+      </w:r>
+      <w:r>
+        <w:t>de configurations</w:t>
+      </w:r>
+      <w:r>
+        <w:t xml:space="preserve"> optimisée ; Puis les métaheuristiques </w:t>
+      </w:r>
+      <w:r>
+        <w:t>exclusives, qui vont faire évoluer progressivement une unique configuration initiale.</w:t>
+      </w:r>
+      <w:r>
+        <w:t xml:space="preserve"> </w:t>
+      </w:r>
+      <w:r>
+        <w:t xml:space="preserve">Des hybrides de ces deux méthodes sont aussi possible. </w:t>
+      </w:r>
+      <w:r>
+        <w:t>[</w:t>
+      </w:r>
+      <w:r>
+        <w:t>5</w:t>
+      </w:r>
+      <w:r>
+        <w:t>]</w:t>
+      </w:r>
+      <w:r>
+        <w:t xml:space="preserve"> </w:t>
+      </w:r>
+      <w:r>
+        <w:t>[6]</w:t>
       </w:r>
     </w:p>
     <w:sectPr>
@@ -1583,6 +2338,50 @@
     <w:name w:val="Normal"/>
     <w:qFormat/>
   </w:style>
+  <w:style w:type="paragraph" w:styleId="Heading1">
+    <w:name w:val="heading 1"/>
+    <w:basedOn w:val="Normal"/>
+    <w:link w:val="Heading1Char"/>
+    <w:uiPriority w:val="9"/>
+    <w:qFormat/>
+    <w:rsid w:val="00821800"/>
+    <w:pPr>
+      <w:spacing w:before="100" w:beforeAutospacing="1" w:after="100" w:afterAutospacing="1" w:line="240" w:lineRule="auto"/>
+      <w:outlineLvl w:val="0"/>
+    </w:pPr>
+    <w:rPr>
+      <w:rFonts w:ascii="Times New Roman" w:eastAsia="Times New Roman" w:hAnsi="Times New Roman" w:cs="Times New Roman"/>
+      <w:b/>
+      <w:bCs/>
+      <w:kern w:val="36"/>
+      <w:sz w:val="48"/>
+      <w:szCs w:val="48"/>
+      <w:lang w:eastAsia="fr-FR"/>
+    </w:rPr>
+  </w:style>
+  <w:style w:type="paragraph" w:styleId="Heading3">
+    <w:name w:val="heading 3"/>
+    <w:basedOn w:val="Normal"/>
+    <w:next w:val="Normal"/>
+    <w:link w:val="Heading3Char"/>
+    <w:uiPriority w:val="9"/>
+    <w:semiHidden/>
+    <w:unhideWhenUsed/>
+    <w:qFormat/>
+    <w:rsid w:val="00222E89"/>
+    <w:pPr>
+      <w:keepNext/>
+      <w:keepLines/>
+      <w:spacing w:before="40" w:after="0"/>
+      <w:outlineLvl w:val="2"/>
+    </w:pPr>
+    <w:rPr>
+      <w:rFonts w:asciiTheme="majorHAnsi" w:eastAsiaTheme="majorEastAsia" w:hAnsiTheme="majorHAnsi" w:cstheme="majorBidi"/>
+      <w:color w:val="1F3763" w:themeColor="accent1" w:themeShade="7F"/>
+      <w:sz w:val="24"/>
+      <w:szCs w:val="24"/>
+    </w:rPr>
+  </w:style>
   <w:style w:type="character" w:default="1" w:styleId="DefaultParagraphFont">
     <w:name w:val="Default Paragraph Font"/>
     <w:uiPriority w:val="1"/>
@@ -1642,6 +2441,62 @@
     <w:rPr>
       <w:color w:val="605E5C"/>
       <w:shd w:val="clear" w:color="auto" w:fill="E1DFDD"/>
+    </w:rPr>
+  </w:style>
+  <w:style w:type="character" w:styleId="FollowedHyperlink">
+    <w:name w:val="FollowedHyperlink"/>
+    <w:basedOn w:val="DefaultParagraphFont"/>
+    <w:uiPriority w:val="99"/>
+    <w:semiHidden/>
+    <w:unhideWhenUsed/>
+    <w:rsid w:val="00D036EE"/>
+    <w:rPr>
+      <w:color w:val="954F72" w:themeColor="followedHyperlink"/>
+      <w:u w:val="single"/>
+    </w:rPr>
+  </w:style>
+  <w:style w:type="character" w:customStyle="1" w:styleId="Heading1Char">
+    <w:name w:val="Heading 1 Char"/>
+    <w:basedOn w:val="DefaultParagraphFont"/>
+    <w:link w:val="Heading1"/>
+    <w:uiPriority w:val="9"/>
+    <w:rsid w:val="00821800"/>
+    <w:rPr>
+      <w:rFonts w:ascii="Times New Roman" w:eastAsia="Times New Roman" w:hAnsi="Times New Roman" w:cs="Times New Roman"/>
+      <w:b/>
+      <w:bCs/>
+      <w:kern w:val="36"/>
+      <w:sz w:val="48"/>
+      <w:szCs w:val="48"/>
+      <w:lang w:eastAsia="fr-FR"/>
+    </w:rPr>
+  </w:style>
+  <w:style w:type="paragraph" w:customStyle="1" w:styleId="h2">
+    <w:name w:val="h2"/>
+    <w:basedOn w:val="Normal"/>
+    <w:rsid w:val="00650483"/>
+    <w:pPr>
+      <w:spacing w:before="100" w:beforeAutospacing="1" w:after="100" w:afterAutospacing="1" w:line="240" w:lineRule="auto"/>
+    </w:pPr>
+    <w:rPr>
+      <w:rFonts w:ascii="Times New Roman" w:eastAsia="Times New Roman" w:hAnsi="Times New Roman" w:cs="Times New Roman"/>
+      <w:sz w:val="24"/>
+      <w:szCs w:val="24"/>
+      <w:lang w:eastAsia="fr-FR"/>
+    </w:rPr>
+  </w:style>
+  <w:style w:type="character" w:customStyle="1" w:styleId="Heading3Char">
+    <w:name w:val="Heading 3 Char"/>
+    <w:basedOn w:val="DefaultParagraphFont"/>
+    <w:link w:val="Heading3"/>
+    <w:uiPriority w:val="9"/>
+    <w:semiHidden/>
+    <w:rsid w:val="00222E89"/>
+    <w:rPr>
+      <w:rFonts w:asciiTheme="majorHAnsi" w:eastAsiaTheme="majorEastAsia" w:hAnsiTheme="majorHAnsi" w:cstheme="majorBidi"/>
+      <w:color w:val="1F3763" w:themeColor="accent1" w:themeShade="7F"/>
+      <w:sz w:val="24"/>
+      <w:szCs w:val="24"/>
     </w:rPr>
   </w:style>
 </w:styles>
@@ -1940,4 +2795,16 @@
     </a:ext>
   </a:extLst>
 </a:theme>
+</file>
+
+<file path=customXml/item1.xml><?xml version="1.0" encoding="utf-8"?>
+<b:Sources xmlns:b="http://schemas.openxmlformats.org/officeDocument/2006/bibliography" xmlns="http://schemas.openxmlformats.org/officeDocument/2006/bibliography" SelectedStyle="\APASixthEditionOfficeOnline.xsl" StyleName="APA" Version="6"/>
+</file>
+
+<file path=customXml/itemProps1.xml><?xml version="1.0" encoding="utf-8"?>
+<ds:datastoreItem xmlns:ds="http://schemas.openxmlformats.org/officeDocument/2006/customXml" ds:itemID="{F3E94146-7EC1-4469-91EC-6E52472501E6}">
+  <ds:schemaRefs>
+    <ds:schemaRef ds:uri="http://schemas.openxmlformats.org/officeDocument/2006/bibliography"/>
+  </ds:schemaRefs>
+</ds:datastoreItem>
 </file>
</xml_diff>

<commit_message>
tried to put range instead of axis, didn't work
</commit_message>
<xml_diff>
--- a/TIPE .docx
+++ b/TIPE .docx
@@ -196,26 +196,13 @@
         </w:numPr>
       </w:pPr>
       <w:r>
-        <w:t>Les hôpitaux, H couples (</w:t>
-      </w:r>
-      <w:proofErr w:type="spellStart"/>
-      <w:r>
-        <w:t>x,y</w:t>
-      </w:r>
-      <w:proofErr w:type="spellEnd"/>
-      <w:r>
-        <w:t>) sont des coordonnées de la matrice distinctes. On a</w:t>
+        <w:t>Les hôpitaux, H couples (x,y) sont des coordonnées de la matrice distinctes. On a</w:t>
       </w:r>
       <w:r>
         <w:t xml:space="preserve"> </w:t>
       </w:r>
-      <w:proofErr w:type="spellStart"/>
-      <w:r>
-        <w:t>x,y</w:t>
-      </w:r>
-      <w:proofErr w:type="spellEnd"/>
-      <w:r>
-        <w:t xml:space="preserve"> </w:t>
+      <w:r>
+        <w:t xml:space="preserve">x,y </w:t>
       </w:r>
       <w:r>
         <w:t>€ [|0,</w:t>
@@ -387,15 +374,7 @@
         <w:t xml:space="preserve">Prend en entrée </w:t>
       </w:r>
       <w:r>
-        <w:t>H couples (</w:t>
-      </w:r>
-      <w:proofErr w:type="spellStart"/>
-      <w:r>
-        <w:t>x,y</w:t>
-      </w:r>
-      <w:proofErr w:type="spellEnd"/>
-      <w:r>
-        <w:t>)</w:t>
+        <w:t>H couples (x,y)</w:t>
       </w:r>
     </w:p>
     <w:p>
@@ -543,21 +522,8 @@
         <w:t>Programmation dynamique (diviser pour régner)</w:t>
       </w:r>
       <w:r>
-        <w:t xml:space="preserve"> -&gt; preuve que </w:t>
-      </w:r>
-      <w:proofErr w:type="spellStart"/>
-      <w:r>
-        <w:t>ca</w:t>
-      </w:r>
-      <w:proofErr w:type="spellEnd"/>
-      <w:r>
-        <w:t xml:space="preserve"> ne marche pas avec un </w:t>
-      </w:r>
-      <w:proofErr w:type="spellStart"/>
-      <w:r>
-        <w:t>contre exemple</w:t>
-      </w:r>
-      <w:proofErr w:type="spellEnd"/>
+        <w:t xml:space="preserve"> -&gt; preuve que ca ne marche pas avec un contre exemple</w:t>
+      </w:r>
     </w:p>
     <w:p>
       <w:pPr>
@@ -607,21 +573,8 @@
         </w:numPr>
       </w:pPr>
       <w:r>
-        <w:t xml:space="preserve">Recherche locale (Solution initiale -&gt; Tenter un changement -&gt; Si changement positif, le conserver -&gt; </w:t>
-      </w:r>
-      <w:proofErr w:type="spellStart"/>
-      <w:r>
-        <w:t>loop</w:t>
-      </w:r>
-      <w:proofErr w:type="spellEnd"/>
-      <w:r>
-        <w:t xml:space="preserve">) : Hill </w:t>
-      </w:r>
-      <w:proofErr w:type="spellStart"/>
-      <w:r>
-        <w:t>climbing</w:t>
-      </w:r>
-      <w:proofErr w:type="spellEnd"/>
+        <w:t>Recherche locale (Solution initiale -&gt; Tenter un changement -&gt; Si changement positif, le conserver -&gt; loop) : Hill climbing</w:t>
+      </w:r>
     </w:p>
     <w:p>
       <w:pPr>
@@ -686,13 +639,8 @@
         <w:t>entiers</w:t>
       </w:r>
       <w:r>
-        <w:t xml:space="preserve"> / Branch and </w:t>
-      </w:r>
-      <w:proofErr w:type="spellStart"/>
-      <w:r>
-        <w:t>bound</w:t>
-      </w:r>
-      <w:proofErr w:type="spellEnd"/>
+        <w:t xml:space="preserve"> / Branch and bound</w:t>
+      </w:r>
       <w:r>
         <w:t xml:space="preserve"> (diviser pour </w:t>
       </w:r>
@@ -843,15 +791,7 @@
         </w:numPr>
       </w:pPr>
       <w:r>
-        <w:t>Justifier le fait qu’il faille utiliser l’</w:t>
-      </w:r>
-      <w:proofErr w:type="spellStart"/>
-      <w:r>
-        <w:t>optimsiation</w:t>
-      </w:r>
-      <w:proofErr w:type="spellEnd"/>
-      <w:r>
-        <w:t xml:space="preserve"> combinatoire</w:t>
+        <w:t>Justifier le fait qu’il faille utiliser l’optimsiation combinatoire</w:t>
       </w:r>
     </w:p>
     <w:p>
@@ -890,15 +830,7 @@
         </w:numPr>
       </w:pPr>
       <w:r>
-        <w:t>Discuter du critère d’</w:t>
-      </w:r>
-      <w:proofErr w:type="spellStart"/>
-      <w:r>
-        <w:t>arret</w:t>
-      </w:r>
-      <w:proofErr w:type="spellEnd"/>
-      <w:r>
-        <w:t xml:space="preserve"> de la recherche locale (aucune amélioration en 100 essais)</w:t>
+        <w:t>Discuter du critère d’arret de la recherche locale (aucune amélioration en 100 essais)</w:t>
       </w:r>
     </w:p>
     <w:p>
@@ -926,6 +858,18 @@
       </w:r>
     </w:p>
     <w:p>
+      <w:pPr>
+        <w:pStyle w:val="ListParagraph"/>
+        <w:numPr>
+          <w:ilvl w:val="0"/>
+          <w:numId w:val="2"/>
+        </w:numPr>
+      </w:pPr>
+      <w:r>
+        <w:t>3 grand points à justifier : Voisinage/Croisement, Population, Evaluation</w:t>
+      </w:r>
+    </w:p>
+    <w:p>
       <w:r>
         <w:t xml:space="preserve">Titre : </w:t>
       </w:r>
@@ -940,6 +884,7 @@
     </w:p>
     <w:p>
       <w:r>
+        <w:lastRenderedPageBreak/>
         <w:t xml:space="preserve">Mots-clefs : Optimisation combinatoire / </w:t>
       </w:r>
       <w:r>
@@ -957,7 +902,6 @@
     </w:p>
     <w:p>
       <w:r>
-        <w:lastRenderedPageBreak/>
         <w:t xml:space="preserve">Problématique : Quelle méthode d’optimisation combinatoire est la plus adaptée </w:t>
       </w:r>
       <w:r>
@@ -1074,15 +1018,7 @@
         <w:t xml:space="preserve"> (Justif</w:t>
       </w:r>
       <w:r>
-        <w:t xml:space="preserve">ication du </w:t>
-      </w:r>
-      <w:proofErr w:type="spellStart"/>
-      <w:r>
-        <w:t>role</w:t>
-      </w:r>
-      <w:proofErr w:type="spellEnd"/>
-      <w:r>
-        <w:t xml:space="preserve"> du placement d’une CPTS)</w:t>
+        <w:t>ication du role du placement d’une CPTS)</w:t>
       </w:r>
     </w:p>
     <w:p>
@@ -1176,15 +1112,7 @@
         <w:t xml:space="preserve"> : </w:t>
       </w:r>
       <w:r>
-        <w:t xml:space="preserve">Recuits simulé, recherche avec tabous, recherche à voisinages variables, méthodes </w:t>
-      </w:r>
-      <w:proofErr w:type="spellStart"/>
-      <w:r>
-        <w:t>grasp</w:t>
-      </w:r>
-      <w:proofErr w:type="spellEnd"/>
-      <w:r>
-        <w:t>, algorithmes évolutionnaires, fourmis artificielles, essaims particulaires et autres méthodes d'optimisation.</w:t>
+        <w:t>Recuits simulé, recherche avec tabous, recherche à voisinages variables, méthodes grasp, algorithmes évolutionnaires, fourmis artificielles, essaims particulaires et autres méthodes d'optimisation.</w:t>
       </w:r>
       <w:r>
         <w:t xml:space="preserve"> (</w:t>
@@ -1215,35 +1143,7 @@
           <w:rPr>
             <w:rStyle w:val="Hyperlink"/>
           </w:rPr>
-          <w:t xml:space="preserve">Métaheuristiques pour l'ordonnancement </w:t>
-        </w:r>
-        <w:proofErr w:type="spellStart"/>
-        <w:r>
-          <w:rPr>
-            <w:rStyle w:val="Hyperlink"/>
-          </w:rPr>
-          <w:t>multicritére</w:t>
-        </w:r>
-        <w:proofErr w:type="spellEnd"/>
-        <w:r>
-          <w:rPr>
-            <w:rStyle w:val="Hyperlink"/>
-          </w:rPr>
-          <w:t xml:space="preserve"> et les </w:t>
-        </w:r>
-        <w:proofErr w:type="spellStart"/>
-        <w:r>
-          <w:rPr>
-            <w:rStyle w:val="Hyperlink"/>
-          </w:rPr>
-          <w:t>problémes</w:t>
-        </w:r>
-        <w:proofErr w:type="spellEnd"/>
-        <w:r>
-          <w:rPr>
-            <w:rStyle w:val="Hyperlink"/>
-          </w:rPr>
-          <w:t xml:space="preserve"> de transport</w:t>
+          <w:t>Métaheuristiques pour l'ordonnancement multicritére et les problémes de transport</w:t>
         </w:r>
       </w:hyperlink>
       <w:r>
@@ -1371,12 +1271,12 @@
     </w:p>
     <w:p>
       <w:r>
+        <w:lastRenderedPageBreak/>
         <w:t xml:space="preserve">Bibliographie commentée : </w:t>
       </w:r>
     </w:p>
     <w:p>
       <w:r>
-        <w:lastRenderedPageBreak/>
         <w:tab/>
       </w:r>
       <w:r>

</xml_diff>